<commit_message>
added corrections to final assignment file
</commit_message>
<xml_diff>
--- a/lab2/Lab Assignment #2.pdf.docx
+++ b/lab2/Lab Assignment #2.pdf.docx
@@ -272,7 +272,13 @@
         <w:t xml:space="preserve">zebrafish </w:t>
       </w:r>
       <w:r>
-        <w:t>has a higher aggression score.</w:t>
+        <w:t>has higher aggression score</w:t>
+      </w:r>
+      <w:r>
+        <w:t>s</w:t>
+      </w:r>
+      <w:r>
+        <w:t>.</w:t>
       </w:r>
     </w:p>
     <w:p>
@@ -375,7 +381,16 @@
         <w:t xml:space="preserve">The wild type zebrafish has </w:t>
       </w:r>
       <w:r>
-        <w:t>the higher range of aggression values.</w:t>
+        <w:t xml:space="preserve">the higher range of aggression </w:t>
+      </w:r>
+      <w:r>
+        <w:t>scores</w:t>
+      </w:r>
+      <w:r>
+        <w:t xml:space="preserve"> (as shown by the whiskers on the box plot)</w:t>
+      </w:r>
+      <w:r>
+        <w:t>.</w:t>
       </w:r>
     </w:p>
     <w:p>
@@ -413,6 +428,9 @@
       <w:r>
         <w:t xml:space="preserve"> 78.5, compared to the mutant’s 61.25).</w:t>
       </w:r>
+      <w:r>
+        <w:t xml:space="preserve"> This is indicated by the “box” portion of each plot.</w:t>
+      </w:r>
     </w:p>
     <w:p>
       <w:pPr>
@@ -441,13 +459,22 @@
     </w:p>
     <w:p>
       <w:pPr>
-        <w:ind w:left="0" w:right="0" w:firstLine="705"/>
-      </w:pPr>
-      <w:r>
-        <w:t>The vertical line projecting outwards and below each box indicates the range</w:t>
-      </w:r>
-      <w:r>
-        <w:t>.</w:t>
+        <w:ind w:left="705" w:right="0" w:firstLine="0"/>
+      </w:pPr>
+      <w:r>
+        <w:t xml:space="preserve">The vertical lines projecting outward above and below indicates the </w:t>
+      </w:r>
+      <w:r>
+        <w:t>upper and lower non-extreme values in the dataset</w:t>
+      </w:r>
+      <w:r>
+        <w:t xml:space="preserve"> (extreme values are defined as</w:t>
+      </w:r>
+      <w:r>
+        <w:t>: (Q1-</w:t>
+      </w:r>
+      <w:r>
+        <w:t>1.5*IQR) or (Q3+1.5*IQR).</w:t>
       </w:r>
     </w:p>
     <w:p>
@@ -739,6 +766,14 @@
       <w:r>
         <w:t>100.76 respectively</w:t>
       </w:r>
+      <w:r>
+        <w:t>.</w:t>
+      </w:r>
+    </w:p>
+    <w:p>
+      <w:pPr>
+        <w:ind w:left="715" w:right="0"/>
+      </w:pPr>
     </w:p>
     <w:p>
       <w:pPr>
@@ -750,9 +785,9 @@
           <w:noProof/>
         </w:rPr>
         <w:drawing>
-          <wp:inline distT="0" distB="0" distL="0" distR="0" wp14:anchorId="1C6ED5BA" wp14:editId="3BAB27BA">
-            <wp:extent cx="3978275" cy="2583909"/>
-            <wp:effectExtent l="0" t="0" r="3175" b="6985"/>
+          <wp:inline distT="0" distB="0" distL="0" distR="0" wp14:anchorId="1C6ED5BA" wp14:editId="67F04C44">
+            <wp:extent cx="2929062" cy="1902441"/>
+            <wp:effectExtent l="0" t="0" r="5080" b="3175"/>
             <wp:docPr id="2" name="Picture 2"/>
             <wp:cNvGraphicFramePr>
               <a:graphicFrameLocks xmlns:a="http://schemas.openxmlformats.org/drawingml/2006/main" noChangeAspect="1"/>
@@ -782,7 +817,7 @@
                   <pic:spPr bwMode="auto">
                     <a:xfrm>
                       <a:off x="0" y="0"/>
-                      <a:ext cx="3984759" cy="2588120"/>
+                      <a:ext cx="2955101" cy="1919353"/>
                     </a:xfrm>
                     <a:prstGeom prst="rect">
                       <a:avLst/>

</xml_diff>